<commit_message>
new file:   Documents/presentation doc/proposal_presentation.pptx 	modified:   Documents/weekly report/Team/Weekly report_Lemonade_20120316.docx
</commit_message>
<xml_diff>
--- a/Documents/weekly report/Team/Weekly report_Lemonade_20120316.docx
+++ b/Documents/weekly report/Team/Weekly report_Lemonade_20120316.docx
@@ -448,7 +448,7 @@
               <w:autoSpaceDE/>
               <w:autoSpaceDN/>
               <w:rPr>
-                <w:rFonts w:hAnsi="바탕" w:cs="굴림" w:hint="eastAsia"/>
+                <w:rFonts w:hAnsi="바탕" w:cs="굴림"/>
                 <w:color w:val="000000"/>
                 <w:kern w:val="0"/>
                 <w:szCs w:val="20"/>
@@ -524,18 +524,7 @@
                 <w:kern w:val="0"/>
                 <w:szCs w:val="20"/>
               </w:rPr>
-              <w:t>시간</w:t>
-            </w:r>
-            <w:bookmarkStart w:id="0" w:name="_GoBack"/>
-            <w:bookmarkEnd w:id="0"/>
-            <w:r>
-              <w:rPr>
-                <w:rFonts w:hAnsi="바탕" w:cs="굴림" w:hint="eastAsia"/>
-                <w:color w:val="000000"/>
-                <w:kern w:val="0"/>
-                <w:szCs w:val="20"/>
-              </w:rPr>
-              <w:t xml:space="preserve"> 예정)</w:t>
+              <w:t>시간 예정)</w:t>
             </w:r>
           </w:p>
           <w:p>
@@ -546,7 +535,7 @@
               <w:autoSpaceDN/>
               <w:ind w:firstLineChars="100" w:firstLine="196"/>
               <w:rPr>
-                <w:rFonts w:hAnsi="바탕" w:cs="굴림" w:hint="eastAsia"/>
+                <w:rFonts w:hAnsi="바탕" w:cs="굴림"/>
                 <w:b/>
                 <w:color w:val="000000"/>
                 <w:kern w:val="0"/>
@@ -585,7 +574,7 @@
               <w:autoSpaceDE/>
               <w:autoSpaceDN/>
               <w:rPr>
-                <w:rFonts w:hAnsi="바탕" w:cs="굴림" w:hint="eastAsia"/>
+                <w:rFonts w:hAnsi="바탕" w:cs="굴림"/>
                 <w:color w:val="000000"/>
                 <w:kern w:val="0"/>
                 <w:szCs w:val="20"/>
@@ -631,69 +620,20 @@
               <w:autoSpaceDE/>
               <w:autoSpaceDN/>
               <w:rPr>
+                <w:rFonts w:hAnsi="바탕" w:cs="굴림"/>
+                <w:color w:val="000000"/>
+                <w:kern w:val="0"/>
+                <w:szCs w:val="20"/>
+              </w:rPr>
+            </w:pPr>
+            <w:r>
+              <w:rPr>
                 <w:rFonts w:hAnsi="바탕" w:cs="굴림" w:hint="eastAsia"/>
                 <w:color w:val="000000"/>
                 <w:kern w:val="0"/>
                 <w:szCs w:val="20"/>
               </w:rPr>
-            </w:pPr>
-            <w:proofErr w:type="spellStart"/>
-            <w:r>
-              <w:rPr>
-                <w:rFonts w:hAnsi="바탕" w:cs="굴림" w:hint="eastAsia"/>
-                <w:color w:val="000000"/>
-                <w:kern w:val="0"/>
-                <w:szCs w:val="20"/>
-              </w:rPr>
-              <w:t>안드로이드</w:t>
-            </w:r>
-            <w:proofErr w:type="spellEnd"/>
-            <w:r>
-              <w:rPr>
-                <w:rFonts w:hAnsi="바탕" w:cs="굴림" w:hint="eastAsia"/>
-                <w:color w:val="000000"/>
-                <w:kern w:val="0"/>
-                <w:szCs w:val="20"/>
-              </w:rPr>
-              <w:t xml:space="preserve"> </w:t>
-            </w:r>
-            <w:proofErr w:type="spellStart"/>
-            <w:r>
-              <w:rPr>
-                <w:rFonts w:hAnsi="바탕" w:cs="굴림" w:hint="eastAsia"/>
-                <w:color w:val="000000"/>
-                <w:kern w:val="0"/>
-                <w:szCs w:val="20"/>
-              </w:rPr>
-              <w:t>앱</w:t>
-            </w:r>
-            <w:proofErr w:type="spellEnd"/>
-            <w:r>
-              <w:rPr>
-                <w:rFonts w:hAnsi="바탕" w:cs="굴림" w:hint="eastAsia"/>
-                <w:color w:val="000000"/>
-                <w:kern w:val="0"/>
-                <w:szCs w:val="20"/>
-              </w:rPr>
-              <w:t xml:space="preserve"> 서비스 기술조사 (3시간 </w:t>
-            </w:r>
-            <w:r>
-              <w:rPr>
-                <w:rFonts w:hAnsi="바탕" w:cs="굴림" w:hint="eastAsia"/>
-                <w:color w:val="000000"/>
-                <w:kern w:val="0"/>
-                <w:szCs w:val="20"/>
-              </w:rPr>
-              <w:t>예정</w:t>
-            </w:r>
-            <w:r>
-              <w:rPr>
-                <w:rFonts w:hAnsi="바탕" w:cs="굴림" w:hint="eastAsia"/>
-                <w:color w:val="000000"/>
-                <w:kern w:val="0"/>
-                <w:szCs w:val="20"/>
-              </w:rPr>
-              <w:t>)</w:t>
+              <w:t>안드로이드 앱 서비스 기술조사 (3시간 예정)</w:t>
             </w:r>
             <w:r>
               <w:rPr>
@@ -732,7 +672,6 @@
                 <w:szCs w:val="20"/>
               </w:rPr>
             </w:pPr>
-            <w:proofErr w:type="spellStart"/>
             <w:r>
               <w:rPr>
                 <w:rFonts w:hAnsi="바탕" w:cs="굴림" w:hint="eastAsia"/>
@@ -740,35 +679,7 @@
                 <w:kern w:val="0"/>
                 <w:szCs w:val="20"/>
               </w:rPr>
-              <w:t>LibUSB</w:t>
-            </w:r>
-            <w:proofErr w:type="spellEnd"/>
-            <w:r>
-              <w:rPr>
-                <w:rFonts w:hAnsi="바탕" w:cs="굴림" w:hint="eastAsia"/>
-                <w:color w:val="000000"/>
-                <w:kern w:val="0"/>
-                <w:szCs w:val="20"/>
-              </w:rPr>
-              <w:t xml:space="preserve"> 조사 (3시간 </w:t>
-            </w:r>
-            <w:r>
-              <w:rPr>
-                <w:rFonts w:hAnsi="바탕" w:cs="굴림" w:hint="eastAsia"/>
-                <w:color w:val="000000"/>
-                <w:kern w:val="0"/>
-                <w:szCs w:val="20"/>
-              </w:rPr>
-              <w:t>예정</w:t>
-            </w:r>
-            <w:r>
-              <w:rPr>
-                <w:rFonts w:hAnsi="바탕" w:cs="굴림" w:hint="eastAsia"/>
-                <w:color w:val="000000"/>
-                <w:kern w:val="0"/>
-                <w:szCs w:val="20"/>
-              </w:rPr>
-              <w:t>)</w:t>
+              <w:t>LibUSB 조사 (3시간 예정)</w:t>
             </w:r>
             <w:r>
               <w:rPr>
@@ -873,12 +784,42 @@
           </w:tcPr>
           <w:p>
             <w:pPr>
-              <w:pStyle w:val="a7"/>
               <w:widowControl/>
               <w:wordWrap/>
               <w:autoSpaceDE/>
               <w:autoSpaceDN/>
-              <w:ind w:leftChars="0" w:left="465"/>
+              <w:ind w:firstLineChars="100" w:firstLine="196"/>
+              <w:rPr>
+                <w:rFonts w:hAnsi="바탕" w:cs="굴림" w:hint="eastAsia"/>
+                <w:b/>
+                <w:color w:val="000000"/>
+                <w:kern w:val="0"/>
+                <w:szCs w:val="20"/>
+              </w:rPr>
+            </w:pPr>
+            <w:r>
+              <w:rPr>
+                <w:rFonts w:hAnsi="바탕" w:cs="굴림" w:hint="eastAsia"/>
+                <w:b/>
+                <w:color w:val="000000"/>
+                <w:kern w:val="0"/>
+                <w:szCs w:val="20"/>
+              </w:rPr>
+              <w:t>공통임무</w:t>
+            </w:r>
+          </w:p>
+          <w:p>
+            <w:pPr>
+              <w:pStyle w:val="a7"/>
+              <w:widowControl/>
+              <w:numPr>
+                <w:ilvl w:val="0"/>
+                <w:numId w:val="43"/>
+              </w:numPr>
+              <w:wordWrap/>
+              <w:autoSpaceDE/>
+              <w:autoSpaceDN/>
+              <w:ind w:leftChars="0"/>
               <w:rPr>
                 <w:rFonts w:hAnsi="바탕" w:cs="굴림"/>
                 <w:color w:val="000000"/>
@@ -886,6 +827,336 @@
                 <w:szCs w:val="20"/>
               </w:rPr>
             </w:pPr>
+            <w:r>
+              <w:rPr>
+                <w:rFonts w:hAnsi="바탕" w:cs="굴림" w:hint="eastAsia"/>
+                <w:color w:val="000000"/>
+                <w:kern w:val="0"/>
+                <w:szCs w:val="20"/>
+              </w:rPr>
+              <w:t>역할 분담 (</w:t>
+            </w:r>
+            <w:r>
+              <w:rPr>
+                <w:rFonts w:hAnsi="바탕" w:cs="굴림" w:hint="eastAsia"/>
+                <w:color w:val="000000"/>
+                <w:kern w:val="0"/>
+                <w:szCs w:val="20"/>
+              </w:rPr>
+              <w:t>1</w:t>
+            </w:r>
+            <w:r>
+              <w:rPr>
+                <w:rFonts w:hAnsi="바탕" w:cs="굴림" w:hint="eastAsia"/>
+                <w:color w:val="000000"/>
+                <w:kern w:val="0"/>
+                <w:szCs w:val="20"/>
+              </w:rPr>
+              <w:t xml:space="preserve">시간 </w:t>
+            </w:r>
+            <w:r>
+              <w:rPr>
+                <w:rFonts w:hAnsi="바탕" w:cs="굴림" w:hint="eastAsia"/>
+                <w:color w:val="000000"/>
+                <w:kern w:val="0"/>
+                <w:szCs w:val="20"/>
+              </w:rPr>
+              <w:t>수행</w:t>
+            </w:r>
+            <w:r>
+              <w:rPr>
+                <w:rFonts w:hAnsi="바탕" w:cs="굴림" w:hint="eastAsia"/>
+                <w:color w:val="000000"/>
+                <w:kern w:val="0"/>
+                <w:szCs w:val="20"/>
+              </w:rPr>
+              <w:t>)</w:t>
+            </w:r>
+          </w:p>
+          <w:p>
+            <w:pPr>
+              <w:widowControl/>
+              <w:numPr>
+                <w:ilvl w:val="0"/>
+                <w:numId w:val="43"/>
+              </w:numPr>
+              <w:wordWrap/>
+              <w:autoSpaceDE/>
+              <w:autoSpaceDN/>
+              <w:rPr>
+                <w:rFonts w:hAnsi="바탕" w:cs="굴림" w:hint="eastAsia"/>
+                <w:color w:val="000000"/>
+                <w:kern w:val="0"/>
+                <w:szCs w:val="20"/>
+              </w:rPr>
+            </w:pPr>
+            <w:r>
+              <w:rPr>
+                <w:rFonts w:hAnsi="바탕" w:cs="굴림" w:hint="eastAsia"/>
+                <w:color w:val="000000"/>
+                <w:kern w:val="0"/>
+                <w:szCs w:val="20"/>
+              </w:rPr>
+              <w:t xml:space="preserve">일일 결산 (2시간 </w:t>
+            </w:r>
+            <w:r>
+              <w:rPr>
+                <w:rFonts w:hAnsi="바탕" w:cs="굴림" w:hint="eastAsia"/>
+                <w:color w:val="000000"/>
+                <w:kern w:val="0"/>
+                <w:szCs w:val="20"/>
+              </w:rPr>
+              <w:t>수행</w:t>
+            </w:r>
+            <w:r>
+              <w:rPr>
+                <w:rFonts w:hAnsi="바탕" w:cs="굴림" w:hint="eastAsia"/>
+                <w:color w:val="000000"/>
+                <w:kern w:val="0"/>
+                <w:szCs w:val="20"/>
+              </w:rPr>
+              <w:t>)</w:t>
+            </w:r>
+          </w:p>
+          <w:p>
+            <w:pPr>
+              <w:widowControl/>
+              <w:wordWrap/>
+              <w:autoSpaceDE/>
+              <w:autoSpaceDN/>
+              <w:ind w:firstLineChars="100" w:firstLine="196"/>
+              <w:rPr>
+                <w:rFonts w:hAnsi="바탕" w:cs="굴림"/>
+                <w:b/>
+                <w:color w:val="000000"/>
+                <w:kern w:val="0"/>
+                <w:szCs w:val="20"/>
+              </w:rPr>
+            </w:pPr>
+            <w:r>
+              <w:rPr>
+                <w:rFonts w:hAnsi="바탕" w:cs="굴림" w:hint="eastAsia"/>
+                <w:b/>
+                <w:color w:val="000000"/>
+                <w:kern w:val="0"/>
+                <w:szCs w:val="20"/>
+              </w:rPr>
+              <w:t>개별</w:t>
+            </w:r>
+            <w:r>
+              <w:rPr>
+                <w:rFonts w:hAnsi="바탕" w:cs="굴림" w:hint="eastAsia"/>
+                <w:b/>
+                <w:color w:val="000000"/>
+                <w:kern w:val="0"/>
+                <w:szCs w:val="20"/>
+              </w:rPr>
+              <w:t>임무</w:t>
+            </w:r>
+          </w:p>
+          <w:p>
+            <w:pPr>
+              <w:widowControl/>
+              <w:numPr>
+                <w:ilvl w:val="0"/>
+                <w:numId w:val="43"/>
+              </w:numPr>
+              <w:wordWrap/>
+              <w:autoSpaceDE/>
+              <w:autoSpaceDN/>
+              <w:rPr>
+                <w:rFonts w:hAnsi="바탕" w:cs="굴림"/>
+                <w:color w:val="000000"/>
+                <w:kern w:val="0"/>
+                <w:szCs w:val="20"/>
+              </w:rPr>
+            </w:pPr>
+            <w:r>
+              <w:rPr>
+                <w:rFonts w:hAnsi="바탕" w:cs="굴림" w:hint="eastAsia"/>
+                <w:color w:val="000000"/>
+                <w:kern w:val="0"/>
+                <w:szCs w:val="20"/>
+              </w:rPr>
+              <w:t>제안서 작성</w:t>
+            </w:r>
+            <w:r>
+              <w:rPr>
+                <w:rFonts w:hAnsi="바탕" w:cs="굴림" w:hint="eastAsia"/>
+                <w:color w:val="000000"/>
+                <w:kern w:val="0"/>
+                <w:szCs w:val="20"/>
+              </w:rPr>
+              <w:t xml:space="preserve"> (</w:t>
+            </w:r>
+            <w:r>
+              <w:rPr>
+                <w:rFonts w:hAnsi="바탕" w:cs="굴림" w:hint="eastAsia"/>
+                <w:b/>
+                <w:color w:val="000000"/>
+                <w:kern w:val="0"/>
+                <w:szCs w:val="20"/>
+              </w:rPr>
+              <w:t xml:space="preserve">김종욱, 이윤재 14시간, 이상현, 강인구 </w:t>
+            </w:r>
+            <w:r>
+              <w:rPr>
+                <w:rFonts w:hAnsi="바탕" w:cs="굴림" w:hint="eastAsia"/>
+                <w:b/>
+                <w:color w:val="000000"/>
+                <w:kern w:val="0"/>
+                <w:szCs w:val="20"/>
+              </w:rPr>
+              <w:t>11</w:t>
+            </w:r>
+            <w:r>
+              <w:rPr>
+                <w:rFonts w:hAnsi="바탕" w:cs="굴림" w:hint="eastAsia"/>
+                <w:b/>
+                <w:color w:val="000000"/>
+                <w:kern w:val="0"/>
+                <w:szCs w:val="20"/>
+              </w:rPr>
+              <w:t xml:space="preserve">시간 </w:t>
+            </w:r>
+            <w:r>
+              <w:rPr>
+                <w:rFonts w:hAnsi="바탕" w:cs="굴림" w:hint="eastAsia"/>
+                <w:b/>
+                <w:color w:val="000000"/>
+                <w:kern w:val="0"/>
+                <w:szCs w:val="20"/>
+              </w:rPr>
+              <w:t>수행</w:t>
+            </w:r>
+            <w:r>
+              <w:rPr>
+                <w:rFonts w:hAnsi="바탕" w:cs="굴림" w:hint="eastAsia"/>
+                <w:color w:val="000000"/>
+                <w:kern w:val="0"/>
+                <w:szCs w:val="20"/>
+              </w:rPr>
+              <w:t>)</w:t>
+            </w:r>
+          </w:p>
+          <w:p>
+            <w:pPr>
+              <w:widowControl/>
+              <w:numPr>
+                <w:ilvl w:val="0"/>
+                <w:numId w:val="43"/>
+              </w:numPr>
+              <w:wordWrap/>
+              <w:autoSpaceDE/>
+              <w:autoSpaceDN/>
+              <w:rPr>
+                <w:rFonts w:hAnsi="바탕" w:cs="굴림"/>
+                <w:color w:val="000000"/>
+                <w:kern w:val="0"/>
+                <w:szCs w:val="20"/>
+              </w:rPr>
+            </w:pPr>
+            <w:r>
+              <w:rPr>
+                <w:rFonts w:hAnsi="바탕" w:cs="굴림" w:hint="eastAsia"/>
+                <w:color w:val="000000"/>
+                <w:kern w:val="0"/>
+                <w:szCs w:val="20"/>
+              </w:rPr>
+              <w:t>제안서 발표준비 (</w:t>
+            </w:r>
+            <w:r>
+              <w:rPr>
+                <w:rFonts w:hAnsi="바탕" w:cs="굴림" w:hint="eastAsia"/>
+                <w:color w:val="000000"/>
+                <w:kern w:val="0"/>
+                <w:szCs w:val="20"/>
+              </w:rPr>
+              <w:t xml:space="preserve">6 </w:t>
+            </w:r>
+            <w:r>
+              <w:rPr>
+                <w:rFonts w:hAnsi="바탕" w:cs="굴림" w:hint="eastAsia"/>
+                <w:color w:val="000000"/>
+                <w:kern w:val="0"/>
+                <w:szCs w:val="20"/>
+              </w:rPr>
+              <w:t xml:space="preserve">시간 </w:t>
+            </w:r>
+            <w:r>
+              <w:rPr>
+                <w:rFonts w:hAnsi="바탕" w:cs="굴림" w:hint="eastAsia"/>
+                <w:color w:val="000000"/>
+                <w:kern w:val="0"/>
+                <w:szCs w:val="20"/>
+              </w:rPr>
+              <w:t>수행</w:t>
+            </w:r>
+            <w:r>
+              <w:rPr>
+                <w:rFonts w:hAnsi="바탕" w:cs="굴림" w:hint="eastAsia"/>
+                <w:color w:val="000000"/>
+                <w:kern w:val="0"/>
+                <w:szCs w:val="20"/>
+              </w:rPr>
+              <w:t>)</w:t>
+            </w:r>
+            <w:r>
+              <w:rPr>
+                <w:rFonts w:hAnsi="바탕" w:cs="굴림" w:hint="eastAsia"/>
+                <w:color w:val="000000"/>
+                <w:kern w:val="0"/>
+                <w:szCs w:val="20"/>
+              </w:rPr>
+              <w:t xml:space="preserve"> </w:t>
+            </w:r>
+            <w:r>
+              <w:rPr>
+                <w:rFonts w:hAnsi="바탕" w:cs="굴림" w:hint="eastAsia"/>
+                <w:b/>
+                <w:color w:val="000000"/>
+                <w:kern w:val="0"/>
+                <w:szCs w:val="20"/>
+              </w:rPr>
+              <w:t>이상현, 강인구</w:t>
+            </w:r>
+          </w:p>
+          <w:p>
+            <w:pPr>
+              <w:widowControl/>
+              <w:numPr>
+                <w:ilvl w:val="0"/>
+                <w:numId w:val="43"/>
+              </w:numPr>
+              <w:wordWrap/>
+              <w:autoSpaceDE/>
+              <w:autoSpaceDN/>
+              <w:rPr>
+                <w:rFonts w:hAnsi="바탕" w:cs="굴림"/>
+                <w:color w:val="000000"/>
+                <w:kern w:val="0"/>
+                <w:szCs w:val="20"/>
+              </w:rPr>
+            </w:pPr>
+            <w:r>
+              <w:rPr>
+                <w:rFonts w:hAnsi="바탕" w:cs="굴림" w:hint="eastAsia"/>
+                <w:color w:val="000000"/>
+                <w:kern w:val="0"/>
+                <w:szCs w:val="20"/>
+              </w:rPr>
+              <w:t xml:space="preserve">안드로이드 앱 서비스 기술조사 (3시간 예정) </w:t>
+            </w:r>
+            <w:r>
+              <w:rPr>
+                <w:rFonts w:hAnsi="바탕" w:cs="굴림" w:hint="eastAsia"/>
+                <w:b/>
+                <w:color w:val="000000"/>
+                <w:kern w:val="0"/>
+                <w:szCs w:val="20"/>
+              </w:rPr>
+              <w:t>김종욱 이윤재</w:t>
+            </w:r>
           </w:p>
         </w:tc>
       </w:tr>
@@ -1293,6 +1564,17 @@
               </w:rPr>
               <w:t>proposal.docx</w:t>
             </w:r>
+            <w:r>
+              <w:rPr>
+                <w:rFonts w:hAnsi="바탕" w:cs="굴림" w:hint="eastAsia"/>
+                <w:color w:val="000000"/>
+                <w:kern w:val="0"/>
+                <w:szCs w:val="20"/>
+              </w:rPr>
+              <w:t xml:space="preserve"> / Android-USB.pptx</w:t>
+            </w:r>
+            <w:bookmarkStart w:id="0" w:name="_GoBack"/>
+            <w:bookmarkEnd w:id="0"/>
           </w:p>
         </w:tc>
         <w:tc>
@@ -1539,21 +1821,7 @@
       <w:rPr>
         <w:rFonts w:hint="eastAsia"/>
       </w:rPr>
-      <w:t xml:space="preserve">주간보고서                                                                          </w:t>
-    </w:r>
-    <w:proofErr w:type="spellStart"/>
-    <w:r>
-      <w:rPr>
-        <w:rFonts w:hint="eastAsia"/>
-      </w:rPr>
-      <w:t>Hansung</w:t>
-    </w:r>
-    <w:proofErr w:type="spellEnd"/>
-    <w:r>
-      <w:rPr>
-        <w:rFonts w:hint="eastAsia"/>
-      </w:rPr>
-      <w:t xml:space="preserve"> University</w:t>
+      <w:t>주간보고서                                                                          Hansung University</w:t>
     </w:r>
   </w:p>
 </w:hdr>
@@ -2350,6 +2618,95 @@
     </w:lvl>
   </w:abstractNum>
   <w:abstractNum w:abstractNumId="7">
+    <w:nsid w:val="20F80FBD"/>
+    <w:multiLevelType w:val="hybridMultilevel"/>
+    <w:tmpl w:val="05F84996"/>
+    <w:lvl w:ilvl="0" w:tplc="807CA666">
+      <w:start w:val="1"/>
+      <w:numFmt w:val="decimal"/>
+      <w:lvlText w:val="%1."/>
+      <w:lvlJc w:val="left"/>
+      <w:pPr>
+        <w:ind w:left="465" w:hanging="360"/>
+      </w:pPr>
+      <w:rPr>
+        <w:rFonts w:hint="eastAsia"/>
+      </w:rPr>
+    </w:lvl>
+    <w:lvl w:ilvl="1" w:tplc="04090019" w:tentative="1">
+      <w:start w:val="1"/>
+      <w:numFmt w:val="upperLetter"/>
+      <w:lvlText w:val="%2."/>
+      <w:lvlJc w:val="left"/>
+      <w:pPr>
+        <w:ind w:left="1200" w:hanging="400"/>
+      </w:pPr>
+    </w:lvl>
+    <w:lvl w:ilvl="2" w:tplc="0409001B" w:tentative="1">
+      <w:start w:val="1"/>
+      <w:numFmt w:val="lowerRoman"/>
+      <w:lvlText w:val="%3."/>
+      <w:lvlJc w:val="right"/>
+      <w:pPr>
+        <w:ind w:left="1600" w:hanging="400"/>
+      </w:pPr>
+    </w:lvl>
+    <w:lvl w:ilvl="3" w:tplc="0409000F" w:tentative="1">
+      <w:start w:val="1"/>
+      <w:numFmt w:val="decimal"/>
+      <w:lvlText w:val="%4."/>
+      <w:lvlJc w:val="left"/>
+      <w:pPr>
+        <w:ind w:left="2000" w:hanging="400"/>
+      </w:pPr>
+    </w:lvl>
+    <w:lvl w:ilvl="4" w:tplc="04090019" w:tentative="1">
+      <w:start w:val="1"/>
+      <w:numFmt w:val="upperLetter"/>
+      <w:lvlText w:val="%5."/>
+      <w:lvlJc w:val="left"/>
+      <w:pPr>
+        <w:ind w:left="2400" w:hanging="400"/>
+      </w:pPr>
+    </w:lvl>
+    <w:lvl w:ilvl="5" w:tplc="0409001B" w:tentative="1">
+      <w:start w:val="1"/>
+      <w:numFmt w:val="lowerRoman"/>
+      <w:lvlText w:val="%6."/>
+      <w:lvlJc w:val="right"/>
+      <w:pPr>
+        <w:ind w:left="2800" w:hanging="400"/>
+      </w:pPr>
+    </w:lvl>
+    <w:lvl w:ilvl="6" w:tplc="0409000F" w:tentative="1">
+      <w:start w:val="1"/>
+      <w:numFmt w:val="decimal"/>
+      <w:lvlText w:val="%7."/>
+      <w:lvlJc w:val="left"/>
+      <w:pPr>
+        <w:ind w:left="3200" w:hanging="400"/>
+      </w:pPr>
+    </w:lvl>
+    <w:lvl w:ilvl="7" w:tplc="04090019" w:tentative="1">
+      <w:start w:val="1"/>
+      <w:numFmt w:val="upperLetter"/>
+      <w:lvlText w:val="%8."/>
+      <w:lvlJc w:val="left"/>
+      <w:pPr>
+        <w:ind w:left="3600" w:hanging="400"/>
+      </w:pPr>
+    </w:lvl>
+    <w:lvl w:ilvl="8" w:tplc="0409001B" w:tentative="1">
+      <w:start w:val="1"/>
+      <w:numFmt w:val="lowerRoman"/>
+      <w:lvlText w:val="%9."/>
+      <w:lvlJc w:val="right"/>
+      <w:pPr>
+        <w:ind w:left="4000" w:hanging="400"/>
+      </w:pPr>
+    </w:lvl>
+  </w:abstractNum>
+  <w:abstractNum w:abstractNumId="8">
     <w:nsid w:val="2123768E"/>
     <w:multiLevelType w:val="multilevel"/>
     <w:tmpl w:val="39B8ACF6"/>
@@ -2469,7 +2826,7 @@
       </w:pPr>
     </w:lvl>
   </w:abstractNum>
-  <w:abstractNum w:abstractNumId="8">
+  <w:abstractNum w:abstractNumId="9">
     <w:nsid w:val="25E33F40"/>
     <w:multiLevelType w:val="hybridMultilevel"/>
     <w:tmpl w:val="65DC35C0"/>
@@ -2585,7 +2942,7 @@
       </w:pPr>
     </w:lvl>
   </w:abstractNum>
-  <w:abstractNum w:abstractNumId="9">
+  <w:abstractNum w:abstractNumId="10">
     <w:nsid w:val="27227329"/>
     <w:multiLevelType w:val="hybridMultilevel"/>
     <w:tmpl w:val="554009A6"/>
@@ -2704,7 +3061,7 @@
       </w:pPr>
     </w:lvl>
   </w:abstractNum>
-  <w:abstractNum w:abstractNumId="10">
+  <w:abstractNum w:abstractNumId="11">
     <w:nsid w:val="301010FB"/>
     <w:multiLevelType w:val="hybridMultilevel"/>
     <w:tmpl w:val="BA5034E6"/>
@@ -2793,7 +3150,7 @@
       </w:pPr>
     </w:lvl>
   </w:abstractNum>
-  <w:abstractNum w:abstractNumId="11">
+  <w:abstractNum w:abstractNumId="12">
     <w:nsid w:val="31803644"/>
     <w:multiLevelType w:val="multilevel"/>
     <w:tmpl w:val="65DC35C0"/>
@@ -2909,7 +3266,7 @@
       </w:pPr>
     </w:lvl>
   </w:abstractNum>
-  <w:abstractNum w:abstractNumId="12">
+  <w:abstractNum w:abstractNumId="13">
     <w:nsid w:val="332B4864"/>
     <w:multiLevelType w:val="hybridMultilevel"/>
     <w:tmpl w:val="EF3EC0EA"/>
@@ -2995,7 +3352,7 @@
       </w:pPr>
     </w:lvl>
   </w:abstractNum>
-  <w:abstractNum w:abstractNumId="13">
+  <w:abstractNum w:abstractNumId="14">
     <w:nsid w:val="3E910A46"/>
     <w:multiLevelType w:val="hybridMultilevel"/>
     <w:tmpl w:val="AEDE0522"/>
@@ -3111,7 +3468,7 @@
       </w:pPr>
     </w:lvl>
   </w:abstractNum>
-  <w:abstractNum w:abstractNumId="14">
+  <w:abstractNum w:abstractNumId="15">
     <w:nsid w:val="3FD2232C"/>
     <w:multiLevelType w:val="hybridMultilevel"/>
     <w:tmpl w:val="FD425E38"/>
@@ -3197,7 +3554,7 @@
       </w:pPr>
     </w:lvl>
   </w:abstractNum>
-  <w:abstractNum w:abstractNumId="15">
+  <w:abstractNum w:abstractNumId="16">
     <w:nsid w:val="40860D76"/>
     <w:multiLevelType w:val="hybridMultilevel"/>
     <w:tmpl w:val="8FF41694"/>
@@ -3286,7 +3643,7 @@
       </w:pPr>
     </w:lvl>
   </w:abstractNum>
-  <w:abstractNum w:abstractNumId="16">
+  <w:abstractNum w:abstractNumId="17">
     <w:nsid w:val="4542288E"/>
     <w:multiLevelType w:val="hybridMultilevel"/>
     <w:tmpl w:val="E924B5B6"/>
@@ -3375,7 +3732,7 @@
       </w:pPr>
     </w:lvl>
   </w:abstractNum>
-  <w:abstractNum w:abstractNumId="17">
+  <w:abstractNum w:abstractNumId="18">
     <w:nsid w:val="45BB54EF"/>
     <w:multiLevelType w:val="hybridMultilevel"/>
     <w:tmpl w:val="CF9AE166"/>
@@ -3491,7 +3848,7 @@
       </w:pPr>
     </w:lvl>
   </w:abstractNum>
-  <w:abstractNum w:abstractNumId="18">
+  <w:abstractNum w:abstractNumId="19">
     <w:nsid w:val="47E3171E"/>
     <w:multiLevelType w:val="hybridMultilevel"/>
     <w:tmpl w:val="36BE5DFA"/>
@@ -3580,7 +3937,7 @@
       </w:pPr>
     </w:lvl>
   </w:abstractNum>
-  <w:abstractNum w:abstractNumId="19">
+  <w:abstractNum w:abstractNumId="20">
     <w:nsid w:val="4C10522F"/>
     <w:multiLevelType w:val="hybridMultilevel"/>
     <w:tmpl w:val="28D28E2A"/>
@@ -3669,7 +4026,7 @@
       </w:pPr>
     </w:lvl>
   </w:abstractNum>
-  <w:abstractNum w:abstractNumId="20">
+  <w:abstractNum w:abstractNumId="21">
     <w:nsid w:val="4DC84085"/>
     <w:multiLevelType w:val="hybridMultilevel"/>
     <w:tmpl w:val="922059D6"/>
@@ -3782,7 +4139,7 @@
       </w:rPr>
     </w:lvl>
   </w:abstractNum>
-  <w:abstractNum w:abstractNumId="21">
+  <w:abstractNum w:abstractNumId="22">
     <w:nsid w:val="50225E3B"/>
     <w:multiLevelType w:val="hybridMultilevel"/>
     <w:tmpl w:val="FFBC763A"/>
@@ -3895,7 +4252,7 @@
       </w:rPr>
     </w:lvl>
   </w:abstractNum>
-  <w:abstractNum w:abstractNumId="22">
+  <w:abstractNum w:abstractNumId="23">
     <w:nsid w:val="539530F5"/>
     <w:multiLevelType w:val="hybridMultilevel"/>
     <w:tmpl w:val="3B664AEC"/>
@@ -4015,7 +4372,7 @@
       </w:pPr>
     </w:lvl>
   </w:abstractNum>
-  <w:abstractNum w:abstractNumId="23">
+  <w:abstractNum w:abstractNumId="24">
     <w:nsid w:val="56A83984"/>
     <w:multiLevelType w:val="hybridMultilevel"/>
     <w:tmpl w:val="4DB44E78"/>
@@ -4128,7 +4485,7 @@
       </w:rPr>
     </w:lvl>
   </w:abstractNum>
-  <w:abstractNum w:abstractNumId="24">
+  <w:abstractNum w:abstractNumId="25">
     <w:nsid w:val="5A537D87"/>
     <w:multiLevelType w:val="multilevel"/>
     <w:tmpl w:val="50AC2680"/>
@@ -4244,7 +4601,7 @@
       </w:pPr>
     </w:lvl>
   </w:abstractNum>
-  <w:abstractNum w:abstractNumId="25">
+  <w:abstractNum w:abstractNumId="26">
     <w:nsid w:val="5D426FC8"/>
     <w:multiLevelType w:val="hybridMultilevel"/>
     <w:tmpl w:val="1C3C73E0"/>
@@ -4360,7 +4717,7 @@
       </w:pPr>
     </w:lvl>
   </w:abstractNum>
-  <w:abstractNum w:abstractNumId="26">
+  <w:abstractNum w:abstractNumId="27">
     <w:nsid w:val="5E221B19"/>
     <w:multiLevelType w:val="hybridMultilevel"/>
     <w:tmpl w:val="89C6E64E"/>
@@ -4476,7 +4833,7 @@
       </w:pPr>
     </w:lvl>
   </w:abstractNum>
-  <w:abstractNum w:abstractNumId="27">
+  <w:abstractNum w:abstractNumId="28">
     <w:nsid w:val="5F7304CE"/>
     <w:multiLevelType w:val="hybridMultilevel"/>
     <w:tmpl w:val="7A98A276"/>
@@ -4588,7 +4945,7 @@
       </w:rPr>
     </w:lvl>
   </w:abstractNum>
-  <w:abstractNum w:abstractNumId="28">
+  <w:abstractNum w:abstractNumId="29">
     <w:nsid w:val="61C63C08"/>
     <w:multiLevelType w:val="hybridMultilevel"/>
     <w:tmpl w:val="443E724A"/>
@@ -4677,7 +5034,7 @@
       </w:pPr>
     </w:lvl>
   </w:abstractNum>
-  <w:abstractNum w:abstractNumId="29">
+  <w:abstractNum w:abstractNumId="30">
     <w:nsid w:val="628C5C0A"/>
     <w:multiLevelType w:val="multilevel"/>
     <w:tmpl w:val="3B664AEC"/>
@@ -4797,7 +5154,7 @@
       </w:pPr>
     </w:lvl>
   </w:abstractNum>
-  <w:abstractNum w:abstractNumId="30">
+  <w:abstractNum w:abstractNumId="31">
     <w:nsid w:val="645E26B9"/>
     <w:multiLevelType w:val="multilevel"/>
     <w:tmpl w:val="6F1E6E86"/>
@@ -4913,7 +5270,96 @@
       </w:pPr>
     </w:lvl>
   </w:abstractNum>
-  <w:abstractNum w:abstractNumId="31">
+  <w:abstractNum w:abstractNumId="32">
+    <w:nsid w:val="655B153D"/>
+    <w:multiLevelType w:val="hybridMultilevel"/>
+    <w:tmpl w:val="E8943424"/>
+    <w:lvl w:ilvl="0" w:tplc="E216F510">
+      <w:start w:val="1"/>
+      <w:numFmt w:val="decimal"/>
+      <w:lvlText w:val="%1."/>
+      <w:lvlJc w:val="left"/>
+      <w:pPr>
+        <w:ind w:left="760" w:hanging="360"/>
+      </w:pPr>
+      <w:rPr>
+        <w:rFonts w:hint="default"/>
+      </w:rPr>
+    </w:lvl>
+    <w:lvl w:ilvl="1" w:tplc="04090019" w:tentative="1">
+      <w:start w:val="1"/>
+      <w:numFmt w:val="upperLetter"/>
+      <w:lvlText w:val="%2."/>
+      <w:lvlJc w:val="left"/>
+      <w:pPr>
+        <w:ind w:left="1200" w:hanging="400"/>
+      </w:pPr>
+    </w:lvl>
+    <w:lvl w:ilvl="2" w:tplc="0409001B" w:tentative="1">
+      <w:start w:val="1"/>
+      <w:numFmt w:val="lowerRoman"/>
+      <w:lvlText w:val="%3."/>
+      <w:lvlJc w:val="right"/>
+      <w:pPr>
+        <w:ind w:left="1600" w:hanging="400"/>
+      </w:pPr>
+    </w:lvl>
+    <w:lvl w:ilvl="3" w:tplc="0409000F" w:tentative="1">
+      <w:start w:val="1"/>
+      <w:numFmt w:val="decimal"/>
+      <w:lvlText w:val="%4."/>
+      <w:lvlJc w:val="left"/>
+      <w:pPr>
+        <w:ind w:left="2000" w:hanging="400"/>
+      </w:pPr>
+    </w:lvl>
+    <w:lvl w:ilvl="4" w:tplc="04090019" w:tentative="1">
+      <w:start w:val="1"/>
+      <w:numFmt w:val="upperLetter"/>
+      <w:lvlText w:val="%5."/>
+      <w:lvlJc w:val="left"/>
+      <w:pPr>
+        <w:ind w:left="2400" w:hanging="400"/>
+      </w:pPr>
+    </w:lvl>
+    <w:lvl w:ilvl="5" w:tplc="0409001B" w:tentative="1">
+      <w:start w:val="1"/>
+      <w:numFmt w:val="lowerRoman"/>
+      <w:lvlText w:val="%6."/>
+      <w:lvlJc w:val="right"/>
+      <w:pPr>
+        <w:ind w:left="2800" w:hanging="400"/>
+      </w:pPr>
+    </w:lvl>
+    <w:lvl w:ilvl="6" w:tplc="0409000F" w:tentative="1">
+      <w:start w:val="1"/>
+      <w:numFmt w:val="decimal"/>
+      <w:lvlText w:val="%7."/>
+      <w:lvlJc w:val="left"/>
+      <w:pPr>
+        <w:ind w:left="3200" w:hanging="400"/>
+      </w:pPr>
+    </w:lvl>
+    <w:lvl w:ilvl="7" w:tplc="04090019" w:tentative="1">
+      <w:start w:val="1"/>
+      <w:numFmt w:val="upperLetter"/>
+      <w:lvlText w:val="%8."/>
+      <w:lvlJc w:val="left"/>
+      <w:pPr>
+        <w:ind w:left="3600" w:hanging="400"/>
+      </w:pPr>
+    </w:lvl>
+    <w:lvl w:ilvl="8" w:tplc="0409001B" w:tentative="1">
+      <w:start w:val="1"/>
+      <w:numFmt w:val="lowerRoman"/>
+      <w:lvlText w:val="%9."/>
+      <w:lvlJc w:val="right"/>
+      <w:pPr>
+        <w:ind w:left="4000" w:hanging="400"/>
+      </w:pPr>
+    </w:lvl>
+  </w:abstractNum>
+  <w:abstractNum w:abstractNumId="33">
     <w:nsid w:val="65B6488E"/>
     <w:multiLevelType w:val="hybridMultilevel"/>
     <w:tmpl w:val="B65EDB88"/>
@@ -5029,7 +5475,7 @@
       </w:pPr>
     </w:lvl>
   </w:abstractNum>
-  <w:abstractNum w:abstractNumId="32">
+  <w:abstractNum w:abstractNumId="34">
     <w:nsid w:val="6668021F"/>
     <w:multiLevelType w:val="hybridMultilevel"/>
     <w:tmpl w:val="0194003E"/>
@@ -5145,7 +5591,7 @@
       </w:pPr>
     </w:lvl>
   </w:abstractNum>
-  <w:abstractNum w:abstractNumId="33">
+  <w:abstractNum w:abstractNumId="35">
     <w:nsid w:val="6A0A4F59"/>
     <w:multiLevelType w:val="hybridMultilevel"/>
     <w:tmpl w:val="C3CE2A22"/>
@@ -5231,7 +5677,7 @@
       </w:pPr>
     </w:lvl>
   </w:abstractNum>
-  <w:abstractNum w:abstractNumId="34">
+  <w:abstractNum w:abstractNumId="36">
     <w:nsid w:val="6BE92702"/>
     <w:multiLevelType w:val="hybridMultilevel"/>
     <w:tmpl w:val="E5045606"/>
@@ -5352,7 +5798,7 @@
       </w:pPr>
     </w:lvl>
   </w:abstractNum>
-  <w:abstractNum w:abstractNumId="35">
+  <w:abstractNum w:abstractNumId="37">
     <w:nsid w:val="6E9758EF"/>
     <w:multiLevelType w:val="hybridMultilevel"/>
     <w:tmpl w:val="570E14E4"/>
@@ -5464,7 +5910,7 @@
       </w:rPr>
     </w:lvl>
   </w:abstractNum>
-  <w:abstractNum w:abstractNumId="36">
+  <w:abstractNum w:abstractNumId="38">
     <w:nsid w:val="6F625D89"/>
     <w:multiLevelType w:val="hybridMultilevel"/>
     <w:tmpl w:val="50AC2680"/>
@@ -5580,7 +6026,7 @@
       </w:pPr>
     </w:lvl>
   </w:abstractNum>
-  <w:abstractNum w:abstractNumId="37">
+  <w:abstractNum w:abstractNumId="39">
     <w:nsid w:val="74F22C50"/>
     <w:multiLevelType w:val="hybridMultilevel"/>
     <w:tmpl w:val="FF18DE74"/>
@@ -5696,7 +6142,7 @@
       </w:pPr>
     </w:lvl>
   </w:abstractNum>
-  <w:abstractNum w:abstractNumId="38">
+  <w:abstractNum w:abstractNumId="40">
     <w:nsid w:val="7B647086"/>
     <w:multiLevelType w:val="hybridMultilevel"/>
     <w:tmpl w:val="0F20AE4A"/>
@@ -5785,7 +6231,7 @@
       </w:pPr>
     </w:lvl>
   </w:abstractNum>
-  <w:abstractNum w:abstractNumId="39">
+  <w:abstractNum w:abstractNumId="41">
     <w:nsid w:val="7BCE5A22"/>
     <w:multiLevelType w:val="hybridMultilevel"/>
     <w:tmpl w:val="32401A52"/>
@@ -5874,7 +6320,7 @@
       </w:pPr>
     </w:lvl>
   </w:abstractNum>
-  <w:abstractNum w:abstractNumId="40">
+  <w:abstractNum w:abstractNumId="42">
     <w:nsid w:val="7F97095D"/>
     <w:multiLevelType w:val="hybridMultilevel"/>
     <w:tmpl w:val="CEC4C82C"/>
@@ -5961,64 +6407,64 @@
     </w:lvl>
   </w:abstractNum>
   <w:num w:numId="1">
-    <w:abstractNumId w:val="31"/>
+    <w:abstractNumId w:val="33"/>
   </w:num>
   <w:num w:numId="2">
-    <w:abstractNumId w:val="37"/>
+    <w:abstractNumId w:val="39"/>
   </w:num>
   <w:num w:numId="3">
-    <w:abstractNumId w:val="17"/>
+    <w:abstractNumId w:val="18"/>
   </w:num>
   <w:num w:numId="4">
-    <w:abstractNumId w:val="13"/>
+    <w:abstractNumId w:val="14"/>
   </w:num>
   <w:num w:numId="5">
+    <w:abstractNumId w:val="10"/>
+  </w:num>
+  <w:num w:numId="6">
     <w:abstractNumId w:val="9"/>
   </w:num>
-  <w:num w:numId="6">
-    <w:abstractNumId w:val="8"/>
-  </w:num>
   <w:num w:numId="7">
-    <w:abstractNumId w:val="11"/>
+    <w:abstractNumId w:val="12"/>
   </w:num>
   <w:num w:numId="8">
     <w:abstractNumId w:val="2"/>
   </w:num>
   <w:num w:numId="9">
-    <w:abstractNumId w:val="25"/>
+    <w:abstractNumId w:val="26"/>
   </w:num>
   <w:num w:numId="10">
-    <w:abstractNumId w:val="26"/>
+    <w:abstractNumId w:val="27"/>
   </w:num>
   <w:num w:numId="11">
     <w:abstractNumId w:val="0"/>
   </w:num>
   <w:num w:numId="12">
-    <w:abstractNumId w:val="34"/>
+    <w:abstractNumId w:val="36"/>
   </w:num>
   <w:num w:numId="13">
-    <w:abstractNumId w:val="22"/>
+    <w:abstractNumId w:val="23"/>
   </w:num>
   <w:num w:numId="14">
-    <w:abstractNumId w:val="30"/>
+    <w:abstractNumId w:val="31"/>
   </w:num>
   <w:num w:numId="15">
     <w:abstractNumId w:val="1"/>
   </w:num>
   <w:num w:numId="16">
-    <w:abstractNumId w:val="36"/>
+    <w:abstractNumId w:val="38"/>
   </w:num>
   <w:num w:numId="17">
-    <w:abstractNumId w:val="24"/>
+    <w:abstractNumId w:val="25"/>
   </w:num>
   <w:num w:numId="18">
-    <w:abstractNumId w:val="32"/>
+    <w:abstractNumId w:val="34"/>
   </w:num>
   <w:num w:numId="19">
-    <w:abstractNumId w:val="29"/>
+    <w:abstractNumId w:val="30"/>
   </w:num>
   <w:num w:numId="20">
-    <w:abstractNumId w:val="7"/>
+    <w:abstractNumId w:val="8"/>
   </w:num>
   <w:num w:numId="21">
     <w:abstractNumId w:val="4"/>
@@ -6027,61 +6473,67 @@
     <w:abstractNumId w:val="5"/>
   </w:num>
   <w:num w:numId="23">
+    <w:abstractNumId w:val="29"/>
+  </w:num>
+  <w:num w:numId="24">
     <w:abstractNumId w:val="28"/>
   </w:num>
-  <w:num w:numId="24">
-    <w:abstractNumId w:val="27"/>
-  </w:num>
   <w:num w:numId="25">
-    <w:abstractNumId w:val="35"/>
+    <w:abstractNumId w:val="37"/>
   </w:num>
   <w:num w:numId="26">
     <w:abstractNumId w:val="6"/>
   </w:num>
   <w:num w:numId="27">
+    <w:abstractNumId w:val="22"/>
+  </w:num>
+  <w:num w:numId="28">
+    <w:abstractNumId w:val="17"/>
+  </w:num>
+  <w:num w:numId="29">
     <w:abstractNumId w:val="21"/>
   </w:num>
-  <w:num w:numId="28">
-    <w:abstractNumId w:val="16"/>
-  </w:num>
-  <w:num w:numId="29">
-    <w:abstractNumId w:val="20"/>
-  </w:num>
   <w:num w:numId="30">
-    <w:abstractNumId w:val="33"/>
+    <w:abstractNumId w:val="35"/>
   </w:num>
   <w:num w:numId="31">
-    <w:abstractNumId w:val="14"/>
+    <w:abstractNumId w:val="15"/>
   </w:num>
   <w:num w:numId="32">
-    <w:abstractNumId w:val="40"/>
+    <w:abstractNumId w:val="42"/>
   </w:num>
   <w:num w:numId="33">
-    <w:abstractNumId w:val="39"/>
+    <w:abstractNumId w:val="41"/>
   </w:num>
   <w:num w:numId="34">
-    <w:abstractNumId w:val="15"/>
+    <w:abstractNumId w:val="16"/>
   </w:num>
   <w:num w:numId="35">
     <w:abstractNumId w:val="3"/>
   </w:num>
   <w:num w:numId="36">
-    <w:abstractNumId w:val="12"/>
+    <w:abstractNumId w:val="13"/>
   </w:num>
   <w:num w:numId="37">
-    <w:abstractNumId w:val="38"/>
+    <w:abstractNumId w:val="40"/>
   </w:num>
   <w:num w:numId="38">
+    <w:abstractNumId w:val="20"/>
+  </w:num>
+  <w:num w:numId="39">
     <w:abstractNumId w:val="19"/>
   </w:num>
-  <w:num w:numId="39">
-    <w:abstractNumId w:val="18"/>
-  </w:num>
   <w:num w:numId="40">
-    <w:abstractNumId w:val="23"/>
+    <w:abstractNumId w:val="24"/>
   </w:num>
   <w:num w:numId="41">
-    <w:abstractNumId w:val="10"/>
+    <w:abstractNumId w:val="11"/>
+  </w:num>
+  <w:num w:numId="42">
+    <w:abstractNumId w:val="32"/>
+  </w:num>
+  <w:num w:numId="43">
+    <w:abstractNumId w:val="7"/>
   </w:num>
 </w:numbering>
 </file>
@@ -6908,7 +7360,7 @@
 </file>
 
 <file path=customXml/itemProps1.xml><?xml version="1.0" encoding="utf-8"?>
-<ds:datastoreItem xmlns:ds="http://schemas.openxmlformats.org/officeDocument/2006/customXml" ds:itemID="{989E87FF-8C35-417C-92C9-D87CBE8D5637}">
+<ds:datastoreItem xmlns:ds="http://schemas.openxmlformats.org/officeDocument/2006/customXml" ds:itemID="{CE7AF44C-9651-49FF-B44E-53842D69C7BC}">
   <ds:schemaRefs>
     <ds:schemaRef ds:uri="http://schemas.openxmlformats.org/officeDocument/2006/bibliography"/>
   </ds:schemaRefs>

</xml_diff>

<commit_message>
modified:   Documents/presentation doc/proposal_presentation.pptx 	new file:   Documents/proposal/Project plan.xlsx 	new file:   Documents/weekly report/InGu Kang/Weekly report_InGu-Kang_20120316.docx 	new file:   Documents/weekly report/JongUk Kim/Weekly report_JongUk-Kim_20120316.docx 	new file:   Documents/weekly report/Sanghyun Lee/Weekly report_SangHyun-Lee_20120316.docx         modified:   Documents/weekly report/Team/Weekly report_Lemonade_20120316.docx 	new file:   Documents/weekly report/YoonJae Lee/Weekly report_YoonJae-Lee_20120316.docx
</commit_message>
<xml_diff>
--- a/Documents/weekly report/Team/Weekly report_Lemonade_20120316.docx
+++ b/Documents/weekly report/Team/Weekly report_Lemonade_20120316.docx
@@ -626,14 +626,45 @@
                 <w:szCs w:val="20"/>
               </w:rPr>
             </w:pPr>
-            <w:r>
-              <w:rPr>
-                <w:rFonts w:hAnsi="바탕" w:cs="굴림" w:hint="eastAsia"/>
-                <w:color w:val="000000"/>
-                <w:kern w:val="0"/>
-                <w:szCs w:val="20"/>
-              </w:rPr>
-              <w:t>안드로이드 앱 서비스 기술조사 (3시간 예정)</w:t>
+            <w:proofErr w:type="spellStart"/>
+            <w:r>
+              <w:rPr>
+                <w:rFonts w:hAnsi="바탕" w:cs="굴림" w:hint="eastAsia"/>
+                <w:color w:val="000000"/>
+                <w:kern w:val="0"/>
+                <w:szCs w:val="20"/>
+              </w:rPr>
+              <w:t>안드로이드</w:t>
+            </w:r>
+            <w:proofErr w:type="spellEnd"/>
+            <w:r>
+              <w:rPr>
+                <w:rFonts w:hAnsi="바탕" w:cs="굴림" w:hint="eastAsia"/>
+                <w:color w:val="000000"/>
+                <w:kern w:val="0"/>
+                <w:szCs w:val="20"/>
+              </w:rPr>
+              <w:t xml:space="preserve"> </w:t>
+            </w:r>
+            <w:proofErr w:type="spellStart"/>
+            <w:r>
+              <w:rPr>
+                <w:rFonts w:hAnsi="바탕" w:cs="굴림" w:hint="eastAsia"/>
+                <w:color w:val="000000"/>
+                <w:kern w:val="0"/>
+                <w:szCs w:val="20"/>
+              </w:rPr>
+              <w:t>앱</w:t>
+            </w:r>
+            <w:proofErr w:type="spellEnd"/>
+            <w:r>
+              <w:rPr>
+                <w:rFonts w:hAnsi="바탕" w:cs="굴림" w:hint="eastAsia"/>
+                <w:color w:val="000000"/>
+                <w:kern w:val="0"/>
+                <w:szCs w:val="20"/>
+              </w:rPr>
+              <w:t xml:space="preserve"> 서비스 기술조사 (3시간 예정)</w:t>
             </w:r>
             <w:r>
               <w:rPr>
@@ -672,14 +703,25 @@
                 <w:szCs w:val="20"/>
               </w:rPr>
             </w:pPr>
-            <w:r>
-              <w:rPr>
-                <w:rFonts w:hAnsi="바탕" w:cs="굴림" w:hint="eastAsia"/>
-                <w:color w:val="000000"/>
-                <w:kern w:val="0"/>
-                <w:szCs w:val="20"/>
-              </w:rPr>
-              <w:t>LibUSB 조사 (3시간 예정)</w:t>
+            <w:proofErr w:type="spellStart"/>
+            <w:r>
+              <w:rPr>
+                <w:rFonts w:hAnsi="바탕" w:cs="굴림" w:hint="eastAsia"/>
+                <w:color w:val="000000"/>
+                <w:kern w:val="0"/>
+                <w:szCs w:val="20"/>
+              </w:rPr>
+              <w:t>LibUSB</w:t>
+            </w:r>
+            <w:proofErr w:type="spellEnd"/>
+            <w:r>
+              <w:rPr>
+                <w:rFonts w:hAnsi="바탕" w:cs="굴림" w:hint="eastAsia"/>
+                <w:color w:val="000000"/>
+                <w:kern w:val="0"/>
+                <w:szCs w:val="20"/>
+              </w:rPr>
+              <w:t xml:space="preserve"> 조사 (3시간 예정)</w:t>
             </w:r>
             <w:r>
               <w:rPr>
@@ -790,7 +832,7 @@
               <w:autoSpaceDN/>
               <w:ind w:firstLineChars="100" w:firstLine="196"/>
               <w:rPr>
-                <w:rFonts w:hAnsi="바탕" w:cs="굴림" w:hint="eastAsia"/>
+                <w:rFonts w:hAnsi="바탕" w:cs="굴림"/>
                 <w:b/>
                 <w:color w:val="000000"/>
                 <w:kern w:val="0"/>
@@ -884,7 +926,7 @@
               <w:autoSpaceDE/>
               <w:autoSpaceDN/>
               <w:rPr>
-                <w:rFonts w:hAnsi="바탕" w:cs="굴림" w:hint="eastAsia"/>
+                <w:rFonts w:hAnsi="바탕" w:cs="굴림"/>
                 <w:color w:val="000000"/>
                 <w:kern w:val="0"/>
                 <w:szCs w:val="20"/>
@@ -897,25 +939,7 @@
                 <w:kern w:val="0"/>
                 <w:szCs w:val="20"/>
               </w:rPr>
-              <w:t xml:space="preserve">일일 결산 (2시간 </w:t>
-            </w:r>
-            <w:r>
-              <w:rPr>
-                <w:rFonts w:hAnsi="바탕" w:cs="굴림" w:hint="eastAsia"/>
-                <w:color w:val="000000"/>
-                <w:kern w:val="0"/>
-                <w:szCs w:val="20"/>
-              </w:rPr>
-              <w:t>수행</w:t>
-            </w:r>
-            <w:r>
-              <w:rPr>
-                <w:rFonts w:hAnsi="바탕" w:cs="굴림" w:hint="eastAsia"/>
-                <w:color w:val="000000"/>
-                <w:kern w:val="0"/>
-                <w:szCs w:val="20"/>
-              </w:rPr>
-              <w:t>)</w:t>
+              <w:t>일일 결산 (2시간 수행)</w:t>
             </w:r>
           </w:p>
           <w:p>
@@ -965,78 +989,95 @@
               <w:autoSpaceDE/>
               <w:autoSpaceDN/>
               <w:rPr>
+                <w:rFonts w:hAnsi="바탕" w:cs="굴림" w:hint="eastAsia"/>
+                <w:color w:val="000000"/>
+                <w:kern w:val="0"/>
+                <w:szCs w:val="20"/>
+              </w:rPr>
+            </w:pPr>
+            <w:r>
+              <w:rPr>
+                <w:rFonts w:hAnsi="바탕" w:cs="굴림" w:hint="eastAsia"/>
+                <w:color w:val="000000"/>
+                <w:kern w:val="0"/>
+                <w:szCs w:val="20"/>
+              </w:rPr>
+              <w:t>제안서 작성 (</w:t>
+            </w:r>
+            <w:r>
+              <w:rPr>
+                <w:rFonts w:hAnsi="바탕" w:cs="굴림" w:hint="eastAsia"/>
+                <w:b/>
+                <w:color w:val="000000"/>
+                <w:kern w:val="0"/>
+                <w:szCs w:val="20"/>
+              </w:rPr>
+              <w:t xml:space="preserve">김종욱, 이윤재 14시간, 이상현, 강인구 </w:t>
+            </w:r>
+            <w:r>
+              <w:rPr>
+                <w:rFonts w:hAnsi="바탕" w:cs="굴림" w:hint="eastAsia"/>
+                <w:b/>
+                <w:color w:val="000000"/>
+                <w:kern w:val="0"/>
+                <w:szCs w:val="20"/>
+              </w:rPr>
+              <w:t>11</w:t>
+            </w:r>
+            <w:r>
+              <w:rPr>
+                <w:rFonts w:hAnsi="바탕" w:cs="굴림" w:hint="eastAsia"/>
+                <w:b/>
+                <w:color w:val="000000"/>
+                <w:kern w:val="0"/>
+                <w:szCs w:val="20"/>
+              </w:rPr>
+              <w:t xml:space="preserve">시간 </w:t>
+            </w:r>
+            <w:r>
+              <w:rPr>
+                <w:rFonts w:hAnsi="바탕" w:cs="굴림" w:hint="eastAsia"/>
+                <w:b/>
+                <w:color w:val="000000"/>
+                <w:kern w:val="0"/>
+                <w:szCs w:val="20"/>
+              </w:rPr>
+              <w:t>수행</w:t>
+            </w:r>
+            <w:r>
+              <w:rPr>
+                <w:rFonts w:hAnsi="바탕" w:cs="굴림" w:hint="eastAsia"/>
+                <w:color w:val="000000"/>
+                <w:kern w:val="0"/>
+                <w:szCs w:val="20"/>
+              </w:rPr>
+              <w:t>)</w:t>
+            </w:r>
+          </w:p>
+          <w:p>
+            <w:pPr>
+              <w:widowControl/>
+              <w:wordWrap/>
+              <w:autoSpaceDE/>
+              <w:autoSpaceDN/>
+              <w:ind w:left="465"/>
+              <w:rPr>
                 <w:rFonts w:hAnsi="바탕" w:cs="굴림"/>
                 <w:color w:val="000000"/>
                 <w:kern w:val="0"/>
                 <w:szCs w:val="20"/>
               </w:rPr>
             </w:pPr>
-            <w:r>
-              <w:rPr>
-                <w:rFonts w:hAnsi="바탕" w:cs="굴림" w:hint="eastAsia"/>
-                <w:color w:val="000000"/>
-                <w:kern w:val="0"/>
-                <w:szCs w:val="20"/>
-              </w:rPr>
-              <w:t>제안서 작성</w:t>
-            </w:r>
-            <w:r>
-              <w:rPr>
-                <w:rFonts w:hAnsi="바탕" w:cs="굴림" w:hint="eastAsia"/>
-                <w:color w:val="000000"/>
-                <w:kern w:val="0"/>
-                <w:szCs w:val="20"/>
-              </w:rPr>
-              <w:t xml:space="preserve"> (</w:t>
-            </w:r>
-            <w:r>
-              <w:rPr>
-                <w:rFonts w:hAnsi="바탕" w:cs="굴림" w:hint="eastAsia"/>
-                <w:b/>
-                <w:color w:val="000000"/>
-                <w:kern w:val="0"/>
-                <w:szCs w:val="20"/>
-              </w:rPr>
-              <w:t xml:space="preserve">김종욱, 이윤재 14시간, 이상현, 강인구 </w:t>
-            </w:r>
-            <w:r>
-              <w:rPr>
-                <w:rFonts w:hAnsi="바탕" w:cs="굴림" w:hint="eastAsia"/>
-                <w:b/>
-                <w:color w:val="000000"/>
-                <w:kern w:val="0"/>
-                <w:szCs w:val="20"/>
-              </w:rPr>
-              <w:t>11</w:t>
-            </w:r>
-            <w:r>
-              <w:rPr>
-                <w:rFonts w:hAnsi="바탕" w:cs="굴림" w:hint="eastAsia"/>
-                <w:b/>
-                <w:color w:val="000000"/>
-                <w:kern w:val="0"/>
-                <w:szCs w:val="20"/>
-              </w:rPr>
-              <w:t xml:space="preserve">시간 </w:t>
-            </w:r>
-            <w:r>
-              <w:rPr>
-                <w:rFonts w:hAnsi="바탕" w:cs="굴림" w:hint="eastAsia"/>
-                <w:b/>
-                <w:color w:val="000000"/>
-                <w:kern w:val="0"/>
-                <w:szCs w:val="20"/>
-              </w:rPr>
-              <w:t>수행</w:t>
-            </w:r>
-            <w:r>
-              <w:rPr>
-                <w:rFonts w:hAnsi="바탕" w:cs="굴림" w:hint="eastAsia"/>
-                <w:color w:val="000000"/>
-                <w:kern w:val="0"/>
-                <w:szCs w:val="20"/>
-              </w:rPr>
-              <w:t>)</w:t>
+            <w:bookmarkStart w:id="0" w:name="_GoBack"/>
+            <w:bookmarkEnd w:id="0"/>
+            <w:r>
+              <w:rPr>
+                <w:rFonts w:hAnsi="바탕" w:cs="굴림" w:hint="eastAsia"/>
+                <w:color w:val="000000"/>
+                <w:kern w:val="0"/>
+                <w:szCs w:val="20"/>
+              </w:rPr>
+              <w:t xml:space="preserve">글쓰기 선생님의 검토 후 2차 수정작업 진행 중. </w:t>
             </w:r>
           </w:p>
           <w:p>
@@ -1050,6 +1091,49 @@
               <w:autoSpaceDE/>
               <w:autoSpaceDN/>
               <w:rPr>
+                <w:rFonts w:hAnsi="바탕" w:cs="굴림" w:hint="eastAsia"/>
+                <w:color w:val="000000"/>
+                <w:kern w:val="0"/>
+                <w:szCs w:val="20"/>
+              </w:rPr>
+            </w:pPr>
+            <w:r>
+              <w:rPr>
+                <w:rFonts w:hAnsi="바탕" w:cs="굴림" w:hint="eastAsia"/>
+                <w:color w:val="000000"/>
+                <w:kern w:val="0"/>
+                <w:szCs w:val="20"/>
+              </w:rPr>
+              <w:t>제안서 발표준비 (6 시간 수행)</w:t>
+            </w:r>
+            <w:r>
+              <w:rPr>
+                <w:rFonts w:hAnsi="바탕" w:cs="굴림" w:hint="eastAsia"/>
+                <w:color w:val="000000"/>
+                <w:kern w:val="0"/>
+                <w:szCs w:val="20"/>
+              </w:rPr>
+              <w:t xml:space="preserve"> </w:t>
+            </w:r>
+            <w:r>
+              <w:rPr>
+                <w:rFonts w:hAnsi="바탕" w:cs="굴림" w:hint="eastAsia"/>
+                <w:b/>
+                <w:color w:val="000000"/>
+                <w:kern w:val="0"/>
+                <w:szCs w:val="20"/>
+              </w:rPr>
+              <w:t>이상현, 강인구</w:t>
+            </w:r>
+          </w:p>
+          <w:p>
+            <w:pPr>
+              <w:widowControl/>
+              <w:wordWrap/>
+              <w:autoSpaceDE/>
+              <w:autoSpaceDN/>
+              <w:ind w:left="465"/>
+              <w:rPr>
                 <w:rFonts w:hAnsi="바탕" w:cs="굴림"/>
                 <w:color w:val="000000"/>
                 <w:kern w:val="0"/>
@@ -1063,62 +1147,27 @@
                 <w:kern w:val="0"/>
                 <w:szCs w:val="20"/>
               </w:rPr>
-              <w:t>제안서 발표준비 (</w:t>
-            </w:r>
-            <w:r>
-              <w:rPr>
-                <w:rFonts w:hAnsi="바탕" w:cs="굴림" w:hint="eastAsia"/>
-                <w:color w:val="000000"/>
-                <w:kern w:val="0"/>
-                <w:szCs w:val="20"/>
-              </w:rPr>
-              <w:t xml:space="preserve">6 </w:t>
-            </w:r>
-            <w:r>
-              <w:rPr>
-                <w:rFonts w:hAnsi="바탕" w:cs="굴림" w:hint="eastAsia"/>
-                <w:color w:val="000000"/>
-                <w:kern w:val="0"/>
-                <w:szCs w:val="20"/>
-              </w:rPr>
-              <w:t xml:space="preserve">시간 </w:t>
-            </w:r>
-            <w:r>
-              <w:rPr>
-                <w:rFonts w:hAnsi="바탕" w:cs="굴림" w:hint="eastAsia"/>
-                <w:color w:val="000000"/>
-                <w:kern w:val="0"/>
-                <w:szCs w:val="20"/>
-              </w:rPr>
-              <w:t>수행</w:t>
-            </w:r>
-            <w:r>
-              <w:rPr>
-                <w:rFonts w:hAnsi="바탕" w:cs="굴림" w:hint="eastAsia"/>
-                <w:color w:val="000000"/>
-                <w:kern w:val="0"/>
-                <w:szCs w:val="20"/>
-              </w:rPr>
-              <w:t>)</w:t>
-            </w:r>
-            <w:r>
-              <w:rPr>
-                <w:rFonts w:hAnsi="바탕" w:cs="굴림" w:hint="eastAsia"/>
-                <w:color w:val="000000"/>
-                <w:kern w:val="0"/>
-                <w:szCs w:val="20"/>
-              </w:rPr>
-              <w:t xml:space="preserve"> </w:t>
-            </w:r>
-            <w:r>
-              <w:rPr>
-                <w:rFonts w:hAnsi="바탕" w:cs="굴림" w:hint="eastAsia"/>
-                <w:b/>
-                <w:color w:val="000000"/>
-                <w:kern w:val="0"/>
-                <w:szCs w:val="20"/>
-              </w:rPr>
-              <w:t>이상현, 강인구</w:t>
+              <w:t xml:space="preserve">생각보다 작업시간이 길어서 </w:t>
+            </w:r>
+            <w:proofErr w:type="spellStart"/>
+            <w:r>
+              <w:rPr>
+                <w:rFonts w:hAnsi="바탕" w:cs="굴림" w:hint="eastAsia"/>
+                <w:color w:val="000000"/>
+                <w:kern w:val="0"/>
+                <w:szCs w:val="20"/>
+              </w:rPr>
+              <w:t>LibUSB</w:t>
+            </w:r>
+            <w:proofErr w:type="spellEnd"/>
+            <w:r>
+              <w:rPr>
+                <w:rFonts w:hAnsi="바탕" w:cs="굴림" w:hint="eastAsia"/>
+                <w:color w:val="000000"/>
+                <w:kern w:val="0"/>
+                <w:szCs w:val="20"/>
+              </w:rPr>
+              <w:t>를 저번 주에 이어서 조사하지 못함.</w:t>
             </w:r>
           </w:p>
           <w:p>
@@ -1138,14 +1187,63 @@
                 <w:szCs w:val="20"/>
               </w:rPr>
             </w:pPr>
-            <w:r>
-              <w:rPr>
-                <w:rFonts w:hAnsi="바탕" w:cs="굴림" w:hint="eastAsia"/>
-                <w:color w:val="000000"/>
-                <w:kern w:val="0"/>
-                <w:szCs w:val="20"/>
-              </w:rPr>
-              <w:t xml:space="preserve">안드로이드 앱 서비스 기술조사 (3시간 예정) </w:t>
+            <w:proofErr w:type="spellStart"/>
+            <w:r>
+              <w:rPr>
+                <w:rFonts w:hAnsi="바탕" w:cs="굴림" w:hint="eastAsia"/>
+                <w:color w:val="000000"/>
+                <w:kern w:val="0"/>
+                <w:szCs w:val="20"/>
+              </w:rPr>
+              <w:t>안드로이드</w:t>
+            </w:r>
+            <w:proofErr w:type="spellEnd"/>
+            <w:r>
+              <w:rPr>
+                <w:rFonts w:hAnsi="바탕" w:cs="굴림" w:hint="eastAsia"/>
+                <w:color w:val="000000"/>
+                <w:kern w:val="0"/>
+                <w:szCs w:val="20"/>
+              </w:rPr>
+              <w:t xml:space="preserve"> </w:t>
+            </w:r>
+            <w:proofErr w:type="spellStart"/>
+            <w:r>
+              <w:rPr>
+                <w:rFonts w:hAnsi="바탕" w:cs="굴림" w:hint="eastAsia"/>
+                <w:color w:val="000000"/>
+                <w:kern w:val="0"/>
+                <w:szCs w:val="20"/>
+              </w:rPr>
+              <w:t>앱</w:t>
+            </w:r>
+            <w:proofErr w:type="spellEnd"/>
+            <w:r>
+              <w:rPr>
+                <w:rFonts w:hAnsi="바탕" w:cs="굴림" w:hint="eastAsia"/>
+                <w:color w:val="000000"/>
+                <w:kern w:val="0"/>
+                <w:szCs w:val="20"/>
+              </w:rPr>
+              <w:t xml:space="preserve"> 서비스 기술조사 (3시간 </w:t>
+            </w:r>
+            <w:r>
+              <w:rPr>
+                <w:rFonts w:hAnsi="바탕" w:cs="굴림" w:hint="eastAsia"/>
+                <w:color w:val="000000"/>
+                <w:kern w:val="0"/>
+                <w:szCs w:val="20"/>
+              </w:rPr>
+              <w:t>수행</w:t>
+            </w:r>
+            <w:r>
+              <w:rPr>
+                <w:rFonts w:hAnsi="바탕" w:cs="굴림" w:hint="eastAsia"/>
+                <w:color w:val="000000"/>
+                <w:kern w:val="0"/>
+                <w:szCs w:val="20"/>
+              </w:rPr>
+              <w:t xml:space="preserve">) </w:t>
             </w:r>
             <w:r>
               <w:rPr>
@@ -1535,10 +1633,68 @@
           </w:tcPr>
           <w:p>
             <w:pPr>
+              <w:pStyle w:val="a7"/>
+              <w:widowControl/>
+              <w:numPr>
+                <w:ilvl w:val="0"/>
+                <w:numId w:val="44"/>
+              </w:numPr>
+              <w:wordWrap/>
+              <w:autoSpaceDE/>
+              <w:autoSpaceDN/>
+              <w:ind w:leftChars="0"/>
+              <w:rPr>
+                <w:rFonts w:hAnsi="바탕" w:cs="굴림" w:hint="eastAsia"/>
+                <w:color w:val="000000"/>
+                <w:kern w:val="0"/>
+                <w:szCs w:val="20"/>
+              </w:rPr>
+            </w:pPr>
+            <w:r>
+              <w:rPr>
+                <w:rFonts w:hAnsi="바탕" w:cs="굴림" w:hint="eastAsia"/>
+                <w:color w:val="000000"/>
+                <w:kern w:val="0"/>
+                <w:szCs w:val="20"/>
+              </w:rPr>
+              <w:t xml:space="preserve">Android-USB </w:t>
+            </w:r>
+            <w:r>
+              <w:rPr>
+                <w:rFonts w:hAnsi="바탕" w:cs="굴림" w:hint="eastAsia"/>
+                <w:color w:val="000000"/>
+                <w:kern w:val="0"/>
+                <w:szCs w:val="20"/>
+              </w:rPr>
+              <w:t>proposal_v1.5</w:t>
+            </w:r>
+            <w:r>
+              <w:rPr>
+                <w:rFonts w:hAnsi="바탕" w:cs="굴림" w:hint="eastAsia"/>
+                <w:color w:val="000000"/>
+                <w:kern w:val="0"/>
+                <w:szCs w:val="20"/>
+              </w:rPr>
+              <w:t>.docx</w:t>
+            </w:r>
+            <w:r>
+              <w:rPr>
+                <w:rFonts w:hAnsi="바탕" w:cs="굴림" w:hint="eastAsia"/>
+                <w:color w:val="000000"/>
+                <w:kern w:val="0"/>
+                <w:szCs w:val="20"/>
+              </w:rPr>
+              <w:t xml:space="preserve"> / </w:t>
+            </w:r>
+          </w:p>
+          <w:p>
+            <w:pPr>
+              <w:pStyle w:val="a7"/>
               <w:widowControl/>
               <w:wordWrap/>
               <w:autoSpaceDE/>
               <w:autoSpaceDN/>
+              <w:ind w:leftChars="0" w:left="465"/>
               <w:rPr>
                 <w:rFonts w:hAnsi="바탕" w:cs="굴림"/>
                 <w:color w:val="000000"/>
@@ -1548,33 +1704,31 @@
             </w:pPr>
             <w:r>
               <w:rPr>
-                <w:rFonts w:hAnsi="바탕" w:cs="굴림" w:hint="eastAsia"/>
-                <w:color w:val="000000"/>
-                <w:kern w:val="0"/>
-                <w:szCs w:val="20"/>
-              </w:rPr>
-              <w:t xml:space="preserve"> </w:t>
-            </w:r>
-            <w:r>
-              <w:rPr>
                 <w:rFonts w:hAnsi="바탕" w:cs="굴림"/>
                 <w:color w:val="000000"/>
                 <w:kern w:val="0"/>
                 <w:szCs w:val="20"/>
               </w:rPr>
-              <w:t>proposal.docx</w:t>
-            </w:r>
-            <w:r>
-              <w:rPr>
-                <w:rFonts w:hAnsi="바탕" w:cs="굴림" w:hint="eastAsia"/>
-                <w:color w:val="000000"/>
-                <w:kern w:val="0"/>
-                <w:szCs w:val="20"/>
-              </w:rPr>
-              <w:t xml:space="preserve"> / Android-USB.pptx</w:t>
-            </w:r>
-            <w:bookmarkStart w:id="0" w:name="_GoBack"/>
-            <w:bookmarkEnd w:id="0"/>
+              <w:t>P</w:t>
+            </w:r>
+            <w:r>
+              <w:rPr>
+                <w:rFonts w:hAnsi="바탕" w:cs="굴림" w:hint="eastAsia"/>
+                <w:color w:val="000000"/>
+                <w:kern w:val="0"/>
+                <w:szCs w:val="20"/>
+              </w:rPr>
+              <w:t>roposal presentation</w:t>
+            </w:r>
+            <w:r>
+              <w:rPr>
+                <w:rFonts w:hAnsi="바탕" w:cs="굴림" w:hint="eastAsia"/>
+                <w:color w:val="000000"/>
+                <w:kern w:val="0"/>
+                <w:szCs w:val="20"/>
+              </w:rPr>
+              <w:t>.pptx</w:t>
+            </w:r>
           </w:p>
         </w:tc>
         <w:tc>
@@ -1821,7 +1975,21 @@
       <w:rPr>
         <w:rFonts w:hint="eastAsia"/>
       </w:rPr>
-      <w:t>주간보고서                                                                          Hansung University</w:t>
+      <w:t xml:space="preserve">주간보고서                                                                          </w:t>
+    </w:r>
+    <w:proofErr w:type="spellStart"/>
+    <w:r>
+      <w:rPr>
+        <w:rFonts w:hint="eastAsia"/>
+      </w:rPr>
+      <w:t>Hansung</w:t>
+    </w:r>
+    <w:proofErr w:type="spellEnd"/>
+    <w:r>
+      <w:rPr>
+        <w:rFonts w:hint="eastAsia"/>
+      </w:rPr>
+      <w:t xml:space="preserve"> University</w:t>
     </w:r>
   </w:p>
 </w:hdr>
@@ -3062,6 +3230,119 @@
     </w:lvl>
   </w:abstractNum>
   <w:abstractNum w:abstractNumId="11">
+    <w:nsid w:val="2FE46748"/>
+    <w:multiLevelType w:val="hybridMultilevel"/>
+    <w:tmpl w:val="9230C1B2"/>
+    <w:lvl w:ilvl="0" w:tplc="6FC2F514">
+      <w:start w:val="2012"/>
+      <w:numFmt w:val="bullet"/>
+      <w:lvlText w:val="-"/>
+      <w:lvlJc w:val="left"/>
+      <w:pPr>
+        <w:ind w:left="465" w:hanging="360"/>
+      </w:pPr>
+      <w:rPr>
+        <w:rFonts w:ascii="바탕" w:eastAsia="바탕" w:hAnsi="바탕" w:cs="굴림" w:hint="eastAsia"/>
+      </w:rPr>
+    </w:lvl>
+    <w:lvl w:ilvl="1" w:tplc="04090003" w:tentative="1">
+      <w:start w:val="1"/>
+      <w:numFmt w:val="bullet"/>
+      <w:lvlText w:val=""/>
+      <w:lvlJc w:val="left"/>
+      <w:pPr>
+        <w:ind w:left="905" w:hanging="400"/>
+      </w:pPr>
+      <w:rPr>
+        <w:rFonts w:ascii="Wingdings" w:hAnsi="Wingdings" w:hint="default"/>
+      </w:rPr>
+    </w:lvl>
+    <w:lvl w:ilvl="2" w:tplc="04090005" w:tentative="1">
+      <w:start w:val="1"/>
+      <w:numFmt w:val="bullet"/>
+      <w:lvlText w:val=""/>
+      <w:lvlJc w:val="left"/>
+      <w:pPr>
+        <w:ind w:left="1305" w:hanging="400"/>
+      </w:pPr>
+      <w:rPr>
+        <w:rFonts w:ascii="Wingdings" w:hAnsi="Wingdings" w:hint="default"/>
+      </w:rPr>
+    </w:lvl>
+    <w:lvl w:ilvl="3" w:tplc="04090001" w:tentative="1">
+      <w:start w:val="1"/>
+      <w:numFmt w:val="bullet"/>
+      <w:lvlText w:val=""/>
+      <w:lvlJc w:val="left"/>
+      <w:pPr>
+        <w:ind w:left="1705" w:hanging="400"/>
+      </w:pPr>
+      <w:rPr>
+        <w:rFonts w:ascii="Wingdings" w:hAnsi="Wingdings" w:hint="default"/>
+      </w:rPr>
+    </w:lvl>
+    <w:lvl w:ilvl="4" w:tplc="04090003" w:tentative="1">
+      <w:start w:val="1"/>
+      <w:numFmt w:val="bullet"/>
+      <w:lvlText w:val=""/>
+      <w:lvlJc w:val="left"/>
+      <w:pPr>
+        <w:ind w:left="2105" w:hanging="400"/>
+      </w:pPr>
+      <w:rPr>
+        <w:rFonts w:ascii="Wingdings" w:hAnsi="Wingdings" w:hint="default"/>
+      </w:rPr>
+    </w:lvl>
+    <w:lvl w:ilvl="5" w:tplc="04090005" w:tentative="1">
+      <w:start w:val="1"/>
+      <w:numFmt w:val="bullet"/>
+      <w:lvlText w:val=""/>
+      <w:lvlJc w:val="left"/>
+      <w:pPr>
+        <w:ind w:left="2505" w:hanging="400"/>
+      </w:pPr>
+      <w:rPr>
+        <w:rFonts w:ascii="Wingdings" w:hAnsi="Wingdings" w:hint="default"/>
+      </w:rPr>
+    </w:lvl>
+    <w:lvl w:ilvl="6" w:tplc="04090001" w:tentative="1">
+      <w:start w:val="1"/>
+      <w:numFmt w:val="bullet"/>
+      <w:lvlText w:val=""/>
+      <w:lvlJc w:val="left"/>
+      <w:pPr>
+        <w:ind w:left="2905" w:hanging="400"/>
+      </w:pPr>
+      <w:rPr>
+        <w:rFonts w:ascii="Wingdings" w:hAnsi="Wingdings" w:hint="default"/>
+      </w:rPr>
+    </w:lvl>
+    <w:lvl w:ilvl="7" w:tplc="04090003" w:tentative="1">
+      <w:start w:val="1"/>
+      <w:numFmt w:val="bullet"/>
+      <w:lvlText w:val=""/>
+      <w:lvlJc w:val="left"/>
+      <w:pPr>
+        <w:ind w:left="3305" w:hanging="400"/>
+      </w:pPr>
+      <w:rPr>
+        <w:rFonts w:ascii="Wingdings" w:hAnsi="Wingdings" w:hint="default"/>
+      </w:rPr>
+    </w:lvl>
+    <w:lvl w:ilvl="8" w:tplc="04090005" w:tentative="1">
+      <w:start w:val="1"/>
+      <w:numFmt w:val="bullet"/>
+      <w:lvlText w:val=""/>
+      <w:lvlJc w:val="left"/>
+      <w:pPr>
+        <w:ind w:left="3705" w:hanging="400"/>
+      </w:pPr>
+      <w:rPr>
+        <w:rFonts w:ascii="Wingdings" w:hAnsi="Wingdings" w:hint="default"/>
+      </w:rPr>
+    </w:lvl>
+  </w:abstractNum>
+  <w:abstractNum w:abstractNumId="12">
     <w:nsid w:val="301010FB"/>
     <w:multiLevelType w:val="hybridMultilevel"/>
     <w:tmpl w:val="BA5034E6"/>
@@ -3150,7 +3431,7 @@
       </w:pPr>
     </w:lvl>
   </w:abstractNum>
-  <w:abstractNum w:abstractNumId="12">
+  <w:abstractNum w:abstractNumId="13">
     <w:nsid w:val="31803644"/>
     <w:multiLevelType w:val="multilevel"/>
     <w:tmpl w:val="65DC35C0"/>
@@ -3266,7 +3547,7 @@
       </w:pPr>
     </w:lvl>
   </w:abstractNum>
-  <w:abstractNum w:abstractNumId="13">
+  <w:abstractNum w:abstractNumId="14">
     <w:nsid w:val="332B4864"/>
     <w:multiLevelType w:val="hybridMultilevel"/>
     <w:tmpl w:val="EF3EC0EA"/>
@@ -3352,7 +3633,7 @@
       </w:pPr>
     </w:lvl>
   </w:abstractNum>
-  <w:abstractNum w:abstractNumId="14">
+  <w:abstractNum w:abstractNumId="15">
     <w:nsid w:val="3E910A46"/>
     <w:multiLevelType w:val="hybridMultilevel"/>
     <w:tmpl w:val="AEDE0522"/>
@@ -3468,7 +3749,7 @@
       </w:pPr>
     </w:lvl>
   </w:abstractNum>
-  <w:abstractNum w:abstractNumId="15">
+  <w:abstractNum w:abstractNumId="16">
     <w:nsid w:val="3FD2232C"/>
     <w:multiLevelType w:val="hybridMultilevel"/>
     <w:tmpl w:val="FD425E38"/>
@@ -3554,7 +3835,7 @@
       </w:pPr>
     </w:lvl>
   </w:abstractNum>
-  <w:abstractNum w:abstractNumId="16">
+  <w:abstractNum w:abstractNumId="17">
     <w:nsid w:val="40860D76"/>
     <w:multiLevelType w:val="hybridMultilevel"/>
     <w:tmpl w:val="8FF41694"/>
@@ -3643,7 +3924,7 @@
       </w:pPr>
     </w:lvl>
   </w:abstractNum>
-  <w:abstractNum w:abstractNumId="17">
+  <w:abstractNum w:abstractNumId="18">
     <w:nsid w:val="4542288E"/>
     <w:multiLevelType w:val="hybridMultilevel"/>
     <w:tmpl w:val="E924B5B6"/>
@@ -3732,7 +4013,7 @@
       </w:pPr>
     </w:lvl>
   </w:abstractNum>
-  <w:abstractNum w:abstractNumId="18">
+  <w:abstractNum w:abstractNumId="19">
     <w:nsid w:val="45BB54EF"/>
     <w:multiLevelType w:val="hybridMultilevel"/>
     <w:tmpl w:val="CF9AE166"/>
@@ -3848,7 +4129,7 @@
       </w:pPr>
     </w:lvl>
   </w:abstractNum>
-  <w:abstractNum w:abstractNumId="19">
+  <w:abstractNum w:abstractNumId="20">
     <w:nsid w:val="47E3171E"/>
     <w:multiLevelType w:val="hybridMultilevel"/>
     <w:tmpl w:val="36BE5DFA"/>
@@ -3937,7 +4218,7 @@
       </w:pPr>
     </w:lvl>
   </w:abstractNum>
-  <w:abstractNum w:abstractNumId="20">
+  <w:abstractNum w:abstractNumId="21">
     <w:nsid w:val="4C10522F"/>
     <w:multiLevelType w:val="hybridMultilevel"/>
     <w:tmpl w:val="28D28E2A"/>
@@ -4026,7 +4307,7 @@
       </w:pPr>
     </w:lvl>
   </w:abstractNum>
-  <w:abstractNum w:abstractNumId="21">
+  <w:abstractNum w:abstractNumId="22">
     <w:nsid w:val="4DC84085"/>
     <w:multiLevelType w:val="hybridMultilevel"/>
     <w:tmpl w:val="922059D6"/>
@@ -4139,7 +4420,7 @@
       </w:rPr>
     </w:lvl>
   </w:abstractNum>
-  <w:abstractNum w:abstractNumId="22">
+  <w:abstractNum w:abstractNumId="23">
     <w:nsid w:val="50225E3B"/>
     <w:multiLevelType w:val="hybridMultilevel"/>
     <w:tmpl w:val="FFBC763A"/>
@@ -4252,7 +4533,7 @@
       </w:rPr>
     </w:lvl>
   </w:abstractNum>
-  <w:abstractNum w:abstractNumId="23">
+  <w:abstractNum w:abstractNumId="24">
     <w:nsid w:val="539530F5"/>
     <w:multiLevelType w:val="hybridMultilevel"/>
     <w:tmpl w:val="3B664AEC"/>
@@ -4372,7 +4653,7 @@
       </w:pPr>
     </w:lvl>
   </w:abstractNum>
-  <w:abstractNum w:abstractNumId="24">
+  <w:abstractNum w:abstractNumId="25">
     <w:nsid w:val="56A83984"/>
     <w:multiLevelType w:val="hybridMultilevel"/>
     <w:tmpl w:val="4DB44E78"/>
@@ -4485,7 +4766,7 @@
       </w:rPr>
     </w:lvl>
   </w:abstractNum>
-  <w:abstractNum w:abstractNumId="25">
+  <w:abstractNum w:abstractNumId="26">
     <w:nsid w:val="5A537D87"/>
     <w:multiLevelType w:val="multilevel"/>
     <w:tmpl w:val="50AC2680"/>
@@ -4601,7 +4882,7 @@
       </w:pPr>
     </w:lvl>
   </w:abstractNum>
-  <w:abstractNum w:abstractNumId="26">
+  <w:abstractNum w:abstractNumId="27">
     <w:nsid w:val="5D426FC8"/>
     <w:multiLevelType w:val="hybridMultilevel"/>
     <w:tmpl w:val="1C3C73E0"/>
@@ -4717,7 +4998,7 @@
       </w:pPr>
     </w:lvl>
   </w:abstractNum>
-  <w:abstractNum w:abstractNumId="27">
+  <w:abstractNum w:abstractNumId="28">
     <w:nsid w:val="5E221B19"/>
     <w:multiLevelType w:val="hybridMultilevel"/>
     <w:tmpl w:val="89C6E64E"/>
@@ -4833,7 +5114,7 @@
       </w:pPr>
     </w:lvl>
   </w:abstractNum>
-  <w:abstractNum w:abstractNumId="28">
+  <w:abstractNum w:abstractNumId="29">
     <w:nsid w:val="5F7304CE"/>
     <w:multiLevelType w:val="hybridMultilevel"/>
     <w:tmpl w:val="7A98A276"/>
@@ -4945,7 +5226,7 @@
       </w:rPr>
     </w:lvl>
   </w:abstractNum>
-  <w:abstractNum w:abstractNumId="29">
+  <w:abstractNum w:abstractNumId="30">
     <w:nsid w:val="61C63C08"/>
     <w:multiLevelType w:val="hybridMultilevel"/>
     <w:tmpl w:val="443E724A"/>
@@ -5034,7 +5315,7 @@
       </w:pPr>
     </w:lvl>
   </w:abstractNum>
-  <w:abstractNum w:abstractNumId="30">
+  <w:abstractNum w:abstractNumId="31">
     <w:nsid w:val="628C5C0A"/>
     <w:multiLevelType w:val="multilevel"/>
     <w:tmpl w:val="3B664AEC"/>
@@ -5154,7 +5435,7 @@
       </w:pPr>
     </w:lvl>
   </w:abstractNum>
-  <w:abstractNum w:abstractNumId="31">
+  <w:abstractNum w:abstractNumId="32">
     <w:nsid w:val="645E26B9"/>
     <w:multiLevelType w:val="multilevel"/>
     <w:tmpl w:val="6F1E6E86"/>
@@ -5270,7 +5551,7 @@
       </w:pPr>
     </w:lvl>
   </w:abstractNum>
-  <w:abstractNum w:abstractNumId="32">
+  <w:abstractNum w:abstractNumId="33">
     <w:nsid w:val="655B153D"/>
     <w:multiLevelType w:val="hybridMultilevel"/>
     <w:tmpl w:val="E8943424"/>
@@ -5359,7 +5640,7 @@
       </w:pPr>
     </w:lvl>
   </w:abstractNum>
-  <w:abstractNum w:abstractNumId="33">
+  <w:abstractNum w:abstractNumId="34">
     <w:nsid w:val="65B6488E"/>
     <w:multiLevelType w:val="hybridMultilevel"/>
     <w:tmpl w:val="B65EDB88"/>
@@ -5475,7 +5756,7 @@
       </w:pPr>
     </w:lvl>
   </w:abstractNum>
-  <w:abstractNum w:abstractNumId="34">
+  <w:abstractNum w:abstractNumId="35">
     <w:nsid w:val="6668021F"/>
     <w:multiLevelType w:val="hybridMultilevel"/>
     <w:tmpl w:val="0194003E"/>
@@ -5591,7 +5872,7 @@
       </w:pPr>
     </w:lvl>
   </w:abstractNum>
-  <w:abstractNum w:abstractNumId="35">
+  <w:abstractNum w:abstractNumId="36">
     <w:nsid w:val="6A0A4F59"/>
     <w:multiLevelType w:val="hybridMultilevel"/>
     <w:tmpl w:val="C3CE2A22"/>
@@ -5677,7 +5958,7 @@
       </w:pPr>
     </w:lvl>
   </w:abstractNum>
-  <w:abstractNum w:abstractNumId="36">
+  <w:abstractNum w:abstractNumId="37">
     <w:nsid w:val="6BE92702"/>
     <w:multiLevelType w:val="hybridMultilevel"/>
     <w:tmpl w:val="E5045606"/>
@@ -5798,7 +6079,7 @@
       </w:pPr>
     </w:lvl>
   </w:abstractNum>
-  <w:abstractNum w:abstractNumId="37">
+  <w:abstractNum w:abstractNumId="38">
     <w:nsid w:val="6E9758EF"/>
     <w:multiLevelType w:val="hybridMultilevel"/>
     <w:tmpl w:val="570E14E4"/>
@@ -5910,7 +6191,7 @@
       </w:rPr>
     </w:lvl>
   </w:abstractNum>
-  <w:abstractNum w:abstractNumId="38">
+  <w:abstractNum w:abstractNumId="39">
     <w:nsid w:val="6F625D89"/>
     <w:multiLevelType w:val="hybridMultilevel"/>
     <w:tmpl w:val="50AC2680"/>
@@ -6026,7 +6307,7 @@
       </w:pPr>
     </w:lvl>
   </w:abstractNum>
-  <w:abstractNum w:abstractNumId="39">
+  <w:abstractNum w:abstractNumId="40">
     <w:nsid w:val="74F22C50"/>
     <w:multiLevelType w:val="hybridMultilevel"/>
     <w:tmpl w:val="FF18DE74"/>
@@ -6142,7 +6423,7 @@
       </w:pPr>
     </w:lvl>
   </w:abstractNum>
-  <w:abstractNum w:abstractNumId="40">
+  <w:abstractNum w:abstractNumId="41">
     <w:nsid w:val="7B647086"/>
     <w:multiLevelType w:val="hybridMultilevel"/>
     <w:tmpl w:val="0F20AE4A"/>
@@ -6231,7 +6512,7 @@
       </w:pPr>
     </w:lvl>
   </w:abstractNum>
-  <w:abstractNum w:abstractNumId="41">
+  <w:abstractNum w:abstractNumId="42">
     <w:nsid w:val="7BCE5A22"/>
     <w:multiLevelType w:val="hybridMultilevel"/>
     <w:tmpl w:val="32401A52"/>
@@ -6320,7 +6601,7 @@
       </w:pPr>
     </w:lvl>
   </w:abstractNum>
-  <w:abstractNum w:abstractNumId="42">
+  <w:abstractNum w:abstractNumId="43">
     <w:nsid w:val="7F97095D"/>
     <w:multiLevelType w:val="hybridMultilevel"/>
     <w:tmpl w:val="CEC4C82C"/>
@@ -6407,16 +6688,16 @@
     </w:lvl>
   </w:abstractNum>
   <w:num w:numId="1">
-    <w:abstractNumId w:val="33"/>
+    <w:abstractNumId w:val="34"/>
   </w:num>
   <w:num w:numId="2">
-    <w:abstractNumId w:val="39"/>
+    <w:abstractNumId w:val="40"/>
   </w:num>
   <w:num w:numId="3">
-    <w:abstractNumId w:val="18"/>
+    <w:abstractNumId w:val="19"/>
   </w:num>
   <w:num w:numId="4">
-    <w:abstractNumId w:val="14"/>
+    <w:abstractNumId w:val="15"/>
   </w:num>
   <w:num w:numId="5">
     <w:abstractNumId w:val="10"/>
@@ -6425,43 +6706,43 @@
     <w:abstractNumId w:val="9"/>
   </w:num>
   <w:num w:numId="7">
-    <w:abstractNumId w:val="12"/>
+    <w:abstractNumId w:val="13"/>
   </w:num>
   <w:num w:numId="8">
     <w:abstractNumId w:val="2"/>
   </w:num>
   <w:num w:numId="9">
-    <w:abstractNumId w:val="26"/>
+    <w:abstractNumId w:val="27"/>
   </w:num>
   <w:num w:numId="10">
-    <w:abstractNumId w:val="27"/>
+    <w:abstractNumId w:val="28"/>
   </w:num>
   <w:num w:numId="11">
     <w:abstractNumId w:val="0"/>
   </w:num>
   <w:num w:numId="12">
-    <w:abstractNumId w:val="36"/>
+    <w:abstractNumId w:val="37"/>
   </w:num>
   <w:num w:numId="13">
-    <w:abstractNumId w:val="23"/>
+    <w:abstractNumId w:val="24"/>
   </w:num>
   <w:num w:numId="14">
-    <w:abstractNumId w:val="31"/>
+    <w:abstractNumId w:val="32"/>
   </w:num>
   <w:num w:numId="15">
     <w:abstractNumId w:val="1"/>
   </w:num>
   <w:num w:numId="16">
-    <w:abstractNumId w:val="38"/>
+    <w:abstractNumId w:val="39"/>
   </w:num>
   <w:num w:numId="17">
-    <w:abstractNumId w:val="25"/>
+    <w:abstractNumId w:val="26"/>
   </w:num>
   <w:num w:numId="18">
-    <w:abstractNumId w:val="34"/>
+    <w:abstractNumId w:val="35"/>
   </w:num>
   <w:num w:numId="19">
-    <w:abstractNumId w:val="30"/>
+    <w:abstractNumId w:val="31"/>
   </w:num>
   <w:num w:numId="20">
     <w:abstractNumId w:val="8"/>
@@ -6473,67 +6754,70 @@
     <w:abstractNumId w:val="5"/>
   </w:num>
   <w:num w:numId="23">
+    <w:abstractNumId w:val="30"/>
+  </w:num>
+  <w:num w:numId="24">
     <w:abstractNumId w:val="29"/>
   </w:num>
-  <w:num w:numId="24">
-    <w:abstractNumId w:val="28"/>
-  </w:num>
   <w:num w:numId="25">
-    <w:abstractNumId w:val="37"/>
+    <w:abstractNumId w:val="38"/>
   </w:num>
   <w:num w:numId="26">
     <w:abstractNumId w:val="6"/>
   </w:num>
   <w:num w:numId="27">
+    <w:abstractNumId w:val="23"/>
+  </w:num>
+  <w:num w:numId="28">
+    <w:abstractNumId w:val="18"/>
+  </w:num>
+  <w:num w:numId="29">
     <w:abstractNumId w:val="22"/>
   </w:num>
-  <w:num w:numId="28">
-    <w:abstractNumId w:val="17"/>
-  </w:num>
-  <w:num w:numId="29">
-    <w:abstractNumId w:val="21"/>
-  </w:num>
   <w:num w:numId="30">
-    <w:abstractNumId w:val="35"/>
+    <w:abstractNumId w:val="36"/>
   </w:num>
   <w:num w:numId="31">
-    <w:abstractNumId w:val="15"/>
+    <w:abstractNumId w:val="16"/>
   </w:num>
   <w:num w:numId="32">
+    <w:abstractNumId w:val="43"/>
+  </w:num>
+  <w:num w:numId="33">
     <w:abstractNumId w:val="42"/>
   </w:num>
-  <w:num w:numId="33">
-    <w:abstractNumId w:val="41"/>
-  </w:num>
   <w:num w:numId="34">
-    <w:abstractNumId w:val="16"/>
+    <w:abstractNumId w:val="17"/>
   </w:num>
   <w:num w:numId="35">
     <w:abstractNumId w:val="3"/>
   </w:num>
   <w:num w:numId="36">
-    <w:abstractNumId w:val="13"/>
+    <w:abstractNumId w:val="14"/>
   </w:num>
   <w:num w:numId="37">
-    <w:abstractNumId w:val="40"/>
+    <w:abstractNumId w:val="41"/>
   </w:num>
   <w:num w:numId="38">
+    <w:abstractNumId w:val="21"/>
+  </w:num>
+  <w:num w:numId="39">
     <w:abstractNumId w:val="20"/>
   </w:num>
-  <w:num w:numId="39">
-    <w:abstractNumId w:val="19"/>
-  </w:num>
   <w:num w:numId="40">
-    <w:abstractNumId w:val="24"/>
+    <w:abstractNumId w:val="25"/>
   </w:num>
   <w:num w:numId="41">
-    <w:abstractNumId w:val="11"/>
+    <w:abstractNumId w:val="12"/>
   </w:num>
   <w:num w:numId="42">
-    <w:abstractNumId w:val="32"/>
+    <w:abstractNumId w:val="33"/>
   </w:num>
   <w:num w:numId="43">
     <w:abstractNumId w:val="7"/>
+  </w:num>
+  <w:num w:numId="44">
+    <w:abstractNumId w:val="11"/>
   </w:num>
 </w:numbering>
 </file>
@@ -7360,7 +7644,7 @@
 </file>
 
 <file path=customXml/itemProps1.xml><?xml version="1.0" encoding="utf-8"?>
-<ds:datastoreItem xmlns:ds="http://schemas.openxmlformats.org/officeDocument/2006/customXml" ds:itemID="{CE7AF44C-9651-49FF-B44E-53842D69C7BC}">
+<ds:datastoreItem xmlns:ds="http://schemas.openxmlformats.org/officeDocument/2006/customXml" ds:itemID="{5E565A78-4194-4D05-B90A-7A205227261D}">
   <ds:schemaRefs>
     <ds:schemaRef ds:uri="http://schemas.openxmlformats.org/officeDocument/2006/bibliography"/>
   </ds:schemaRefs>

</xml_diff>